<commit_message>
practica terminada de estacionamiento
Please enter the commit message for your changes. Lines starting
</commit_message>
<xml_diff>
--- a/Estructuras selectivas.docx
+++ b/Estructuras selectivas.docx
@@ -30,11 +30,13 @@
         <w:spacing w:line="240" w:lineRule="auto"/>
         <w:ind w:left="426" w:hanging="66"/>
         <w:rPr>
+          <w:color w:val="FF0000"/>
           <w:lang w:val="es-ES"/>
         </w:rPr>
       </w:pPr>
       <w:r>
         <w:rPr>
+          <w:color w:val="FF0000"/>
           <w:lang w:val="es-ES"/>
         </w:rPr>
         <w:t>Almacenes “Don Baratón” tiene una promoción: a todos los trajes que tienen un precio superior a $3600.00 se les aplicará un descuento de 16 %, a todos los demás se les aplicará sólo 7 %. Desarrolle una solución para determinar el precio final que debe pagar una persona por comprar un traje y de cuánto es el descuento que obtendrá.</w:t>
@@ -58,15 +60,18 @@
           <w:numId w:val="11"/>
         </w:numPr>
         <w:spacing w:line="276" w:lineRule="auto"/>
-      </w:pPr>
-      <w:r>
+        <w:rPr>
+          <w:color w:val="FF0000"/>
+        </w:rPr>
+      </w:pPr>
+      <w:r>
+        <w:rPr>
+          <w:color w:val="FF0000"/>
+        </w:rPr>
         <w:t>Una compañía de viajes cuenta con cuatro tipos de autobuses (A, B, C y D), cada uno tiene un precio por kilómetro recorrido por persona, los costos respectivos son $1.5, $2.0, $2.5 y $3.0. Se requiere determinar el costo total y por persona del viaje considerando que cuando éste se presupuesta debe haber un mínimo de 20 personas, de lo contrario el cobro se realiza con base en este número límite (20).</w:t>
       </w:r>
-    </w:p>
-    <w:p>
-      <w:pPr>
-        <w:pStyle w:val="Prrafodelista"/>
-      </w:pPr>
+      <w:bookmarkStart w:id="0" w:name="_GoBack"/>
+      <w:bookmarkEnd w:id="0"/>
     </w:p>
     <w:p>
       <w:pPr>
@@ -523,15 +528,7 @@
         <w:rPr>
           <w:lang w:val="es-MX"/>
         </w:rPr>
-        <w:t xml:space="preserve"> pero menor a 5, se otorga el 20% de su sueldo; cuando es de 5 años o más, 30%. Ahora bien, el bono por concepto de sueldo es si este es menor a $1000 se da 25% de este, cuando este es mayor a </w:t>
-      </w:r>
-      <w:bookmarkStart w:id="0" w:name="_GoBack"/>
-      <w:bookmarkEnd w:id="0"/>
-      <w:r>
-        <w:rPr>
-          <w:lang w:val="es-MX"/>
-        </w:rPr>
-        <w:t xml:space="preserve">$1000, pero menor igual a $3500, se otorga el 15% de su sueldo, para más de 3500 el 10%. </w:t>
+        <w:t xml:space="preserve"> pero menor a 5, se otorga el 20% de su sueldo; cuando es de 5 años o más, 30%. Ahora bien, el bono por concepto de sueldo es si este es menor a $1000 se da 25% de este, cuando este es mayor a $1000, pero menor igual a $3500, se otorga el 15% de su sueldo, para más de 3500 el 10%. </w:t>
       </w:r>
     </w:p>
     <w:tbl>
@@ -892,21 +889,7 @@
         <w:rPr>
           <w:lang w:val="es-MX"/>
         </w:rPr>
-        <w:t xml:space="preserve">El 14 de febrero una persona desea comprarle al ser querido que </w:t>
-      </w:r>
-      <w:proofErr w:type="spellStart"/>
-      <w:r>
-        <w:rPr>
-          <w:lang w:val="es-MX"/>
-        </w:rPr>
-        <w:t>mas</w:t>
-      </w:r>
-      <w:proofErr w:type="spellEnd"/>
-      <w:r>
-        <w:rPr>
-          <w:lang w:val="es-MX"/>
-        </w:rPr>
-        <w:t xml:space="preserve"> aprecia en ese momento, su dilema radica en regalo puede hacerle, las alternativas que tienen son los siguientes:</w:t>
+        <w:t>El 14 de febrero una persona desea comprarle al ser querido que mas aprecia en ese momento, su dilema radica en regalo puede hacerle, las alternativas que tienen son los siguientes:</w:t>
       </w:r>
     </w:p>
     <w:p/>

</xml_diff>

<commit_message>
practica de vacaciones lista
</commit_message>
<xml_diff>
--- a/Estructuras selectivas.docx
+++ b/Estructuras selectivas.docx
@@ -70,8 +70,6 @@
         </w:rPr>
         <w:t>Una compañía de viajes cuenta con cuatro tipos de autobuses (A, B, C y D), cada uno tiene un precio por kilómetro recorrido por persona, los costos respectivos son $1.5, $2.0, $2.5 y $3.0. Se requiere determinar el costo total y por persona del viaje considerando que cuando éste se presupuesta debe haber un mínimo de 20 personas, de lo contrario el cobro se realiza con base en este número límite (20).</w:t>
       </w:r>
-      <w:bookmarkStart w:id="0" w:name="_GoBack"/>
-      <w:bookmarkEnd w:id="0"/>
     </w:p>
     <w:p>
       <w:pPr>
@@ -87,14 +85,23 @@
           <w:numId w:val="11"/>
         </w:numPr>
         <w:spacing w:line="276" w:lineRule="auto"/>
-      </w:pPr>
-      <w:r>
+        <w:rPr>
+          <w:color w:val="FF0000"/>
+        </w:rPr>
+      </w:pPr>
+      <w:r>
+        <w:rPr>
+          <w:color w:val="FF0000"/>
+        </w:rPr>
         <w:t xml:space="preserve">El dueño de un estacionamiento requiere un diagrama de flujo con el algoritmo que le permita determinar cuánto debe cobrar por el uso del estacionamiento a sus clientes. Las tarifas que se tienen son las siguientes: </w:t>
       </w:r>
     </w:p>
     <w:p>
       <w:pPr>
         <w:pStyle w:val="Prrafodelista"/>
+        <w:rPr>
+          <w:color w:val="FF0000"/>
+        </w:rPr>
       </w:pPr>
     </w:p>
     <w:p>
@@ -105,8 +112,14 @@
           <w:numId w:val="12"/>
         </w:numPr>
         <w:spacing w:line="276" w:lineRule="auto"/>
-      </w:pPr>
-      <w:r>
+        <w:rPr>
+          <w:color w:val="FF0000"/>
+        </w:rPr>
+      </w:pPr>
+      <w:r>
+        <w:rPr>
+          <w:color w:val="FF0000"/>
+        </w:rPr>
         <w:t>Las dos primeras horas a $5.00 c/u.</w:t>
       </w:r>
     </w:p>
@@ -118,8 +131,14 @@
           <w:numId w:val="12"/>
         </w:numPr>
         <w:spacing w:line="276" w:lineRule="auto"/>
-      </w:pPr>
-      <w:r>
+        <w:rPr>
+          <w:color w:val="FF0000"/>
+        </w:rPr>
+      </w:pPr>
+      <w:r>
+        <w:rPr>
+          <w:color w:val="FF0000"/>
+        </w:rPr>
         <w:t>Las siguientes tres a $4.00 c/u.</w:t>
       </w:r>
     </w:p>
@@ -131,8 +150,14 @@
           <w:numId w:val="12"/>
         </w:numPr>
         <w:spacing w:line="276" w:lineRule="auto"/>
-      </w:pPr>
-      <w:r>
+        <w:rPr>
+          <w:color w:val="FF0000"/>
+        </w:rPr>
+      </w:pPr>
+      <w:r>
+        <w:rPr>
+          <w:color w:val="FF0000"/>
+        </w:rPr>
         <w:t>Las cinco siguientes a $3.00 c/u.</w:t>
       </w:r>
     </w:p>
@@ -144,8 +169,14 @@
           <w:numId w:val="12"/>
         </w:numPr>
         <w:spacing w:line="276" w:lineRule="auto"/>
-      </w:pPr>
-      <w:r>
+        <w:rPr>
+          <w:color w:val="FF0000"/>
+        </w:rPr>
+      </w:pPr>
+      <w:r>
+        <w:rPr>
+          <w:color w:val="FF0000"/>
+        </w:rPr>
         <w:t>Después de diez horas el costo por cada una es de $2.00.</w:t>
       </w:r>
     </w:p>
@@ -163,8 +194,14 @@
           <w:numId w:val="11"/>
         </w:numPr>
         <w:spacing w:line="276" w:lineRule="auto"/>
-      </w:pPr>
-      <w:r>
+        <w:rPr>
+          <w:color w:val="FF0000"/>
+        </w:rPr>
+      </w:pPr>
+      <w:r>
+        <w:rPr>
+          <w:color w:val="FF0000"/>
+        </w:rPr>
         <w:t>Desarrolle una solución que nos ayude a decidir a qué lugar podrá ir de vacaciones una persona, considerando que la línea de autobuses cobra por kilómetro recorrido. Se debe considerar el costo del pasaje tanto de ida, como de vuelta; los datos que se conocen y que son fijos son: México, 750 km; P.V., 800 km; Acapulco, 1200 km, y Cancún, 1800 km. También se debe considerar la posibilidad de tener que quedarse en casa.</w:t>
       </w:r>
     </w:p>
@@ -184,7 +221,12 @@
         <w:spacing w:line="276" w:lineRule="auto"/>
       </w:pPr>
       <w:r>
-        <w:t xml:space="preserve">Dados los datos A, B y C que representan números enteros diferentes, construir un algoritmo para escribir estos números en forma descendente. </w:t>
+        <w:t>Dados los datos A, B y C que representan números enteros diferentes, construir un algoritmo para</w:t>
+      </w:r>
+      <w:bookmarkStart w:id="0" w:name="_GoBack"/>
+      <w:bookmarkEnd w:id="0"/>
+      <w:r>
+        <w:t xml:space="preserve"> escribir estos números en forma descendente. </w:t>
       </w:r>
     </w:p>
     <w:p>
@@ -290,6 +332,9 @@
     <w:p>
       <w:pPr>
         <w:pStyle w:val="Prrafodelista"/>
+        <w:rPr>
+          <w:color w:val="FF0000"/>
+        </w:rPr>
       </w:pPr>
     </w:p>
     <w:p>
@@ -300,8 +345,14 @@
           <w:numId w:val="1"/>
         </w:numPr>
         <w:spacing w:line="276" w:lineRule="auto"/>
-      </w:pPr>
-      <w:r>
+        <w:rPr>
+          <w:color w:val="FF0000"/>
+        </w:rPr>
+      </w:pPr>
+      <w:r>
+        <w:rPr>
+          <w:color w:val="FF0000"/>
+        </w:rPr>
         <w:t>Elaborar un algoritmo que solicite la edad de 2 hermanos y muestre un mensaje indicando la edad del mayor y cuantos años de diferencia tiene con el menor.</w:t>
       </w:r>
     </w:p>
@@ -889,7 +940,21 @@
         <w:rPr>
           <w:lang w:val="es-MX"/>
         </w:rPr>
-        <w:t>El 14 de febrero una persona desea comprarle al ser querido que mas aprecia en ese momento, su dilema radica en regalo puede hacerle, las alternativas que tienen son los siguientes:</w:t>
+        <w:t xml:space="preserve">El 14 de febrero una persona desea comprarle al ser querido que </w:t>
+      </w:r>
+      <w:proofErr w:type="spellStart"/>
+      <w:r>
+        <w:rPr>
+          <w:lang w:val="es-MX"/>
+        </w:rPr>
+        <w:t>mas</w:t>
+      </w:r>
+      <w:proofErr w:type="spellEnd"/>
+      <w:r>
+        <w:rPr>
+          <w:lang w:val="es-MX"/>
+        </w:rPr>
+        <w:t xml:space="preserve"> aprecia en ese momento, su dilema radica en regalo puede hacerle, las alternativas que tienen son los siguientes:</w:t>
       </w:r>
     </w:p>
     <w:p/>

</xml_diff>

<commit_message>
seguro para autos finalizado
</commit_message>
<xml_diff>
--- a/Estructuras selectivas.docx
+++ b/Estructuras selectivas.docx
@@ -527,8 +527,6 @@
         </w:rPr>
         <w:t>Realice un algoritmo que, con base en un numero proporcionado (1-7) indique el día de la semana que le corresponda (lunes - domingo).</w:t>
       </w:r>
-      <w:bookmarkStart w:id="0" w:name="_GoBack"/>
-      <w:bookmarkEnd w:id="0"/>
     </w:p>
     <w:p>
       <w:pPr>
@@ -537,9 +535,13 @@
           <w:numId w:val="1"/>
         </w:numPr>
         <w:spacing w:line="276" w:lineRule="auto"/>
+        <w:rPr>
+          <w:color w:val="FF0000"/>
+        </w:rPr>
       </w:pPr>
       <w:r>
         <w:rPr>
+          <w:color w:val="FF0000"/>
           <w:lang w:val="es-MX"/>
         </w:rPr>
         <w:t>Realizar algoritmo que, con base en una calificación proporcionada (0-10), indique con letra la calificación que le corresponde: 10 es “A”, 9 es “B”, 8 es “C”, 7 y 6 son “D” y de 5 a 0 es “F”.</w:t>
@@ -591,6 +593,8 @@
         </w:rPr>
         <w:t>Determinar cuánto le cuesta a una persona contratar una póliza.</w:t>
       </w:r>
+      <w:bookmarkStart w:id="0" w:name="_GoBack"/>
+      <w:bookmarkEnd w:id="0"/>
     </w:p>
     <w:p>
       <w:pPr>
@@ -993,21 +997,7 @@
         <w:rPr>
           <w:lang w:val="es-MX"/>
         </w:rPr>
-        <w:t xml:space="preserve">El 14 de febrero una persona desea comprarle al ser querido que </w:t>
-      </w:r>
-      <w:proofErr w:type="spellStart"/>
-      <w:r>
-        <w:rPr>
-          <w:lang w:val="es-MX"/>
-        </w:rPr>
-        <w:t>mas</w:t>
-      </w:r>
-      <w:proofErr w:type="spellEnd"/>
-      <w:r>
-        <w:rPr>
-          <w:lang w:val="es-MX"/>
-        </w:rPr>
-        <w:t xml:space="preserve"> aprecia en ese momento, su dilema radica en regalo puede hacerle, las alternativas que tienen son los siguientes:</w:t>
+        <w:t>El 14 de febrero una persona desea comprarle al ser querido que mas aprecia en ese momento, su dilema radica en regalo puede hacerle, las alternativas que tienen son los siguientes:</w:t>
       </w:r>
     </w:p>
     <w:p/>

</xml_diff>